<commit_message>
Risiken hinzugefügt und Stakeholder bearbeitet
</commit_message>
<xml_diff>
--- a/MS1/workinprogress/Stakeholder Analyse.docx
+++ b/MS1/workinprogress/Stakeholder Analyse.docx
@@ -305,6 +305,57 @@
               <w:t>An dem System</w:t>
             </w:r>
           </w:p>
+          <w:p>
+            <w:pPr>
+              <w:jc w:val="center"/>
+              <w:cnfStyle w:val="000000000000" w:firstRow="0" w:lastRow="0" w:firstColumn="0" w:lastColumn="0" w:oddVBand="0" w:evenVBand="0" w:oddHBand="0" w:evenHBand="0" w:firstRowFirstColumn="0" w:firstRowLastColumn="0" w:lastRowFirstColumn="0" w:lastRowLastColumn="0"/>
+            </w:pPr>
+          </w:p>
+          <w:p>
+            <w:pPr>
+              <w:jc w:val="center"/>
+              <w:cnfStyle w:val="000000000000" w:firstRow="0" w:lastRow="0" w:firstColumn="0" w:lastColumn="0" w:oddVBand="0" w:evenVBand="0" w:oddHBand="0" w:evenHBand="0" w:firstRowFirstColumn="0" w:firstRowLastColumn="0" w:lastRowFirstColumn="0" w:lastRowLastColumn="0"/>
+            </w:pPr>
+          </w:p>
+          <w:p>
+            <w:pPr>
+              <w:jc w:val="center"/>
+              <w:cnfStyle w:val="000000000000" w:firstRow="0" w:lastRow="0" w:firstColumn="0" w:lastColumn="0" w:oddVBand="0" w:evenVBand="0" w:oddHBand="0" w:evenHBand="0" w:firstRowFirstColumn="0" w:firstRowLastColumn="0" w:lastRowFirstColumn="0" w:lastRowLastColumn="0"/>
+            </w:pPr>
+          </w:p>
+          <w:p>
+            <w:pPr>
+              <w:jc w:val="center"/>
+              <w:cnfStyle w:val="000000000000" w:firstRow="0" w:lastRow="0" w:firstColumn="0" w:lastColumn="0" w:oddVBand="0" w:evenVBand="0" w:oddHBand="0" w:evenHBand="0" w:firstRowFirstColumn="0" w:firstRowLastColumn="0" w:lastRowFirstColumn="0" w:lastRowLastColumn="0"/>
+            </w:pPr>
+          </w:p>
+          <w:p>
+            <w:pPr>
+              <w:jc w:val="center"/>
+              <w:cnfStyle w:val="000000000000" w:firstRow="0" w:lastRow="0" w:firstColumn="0" w:lastColumn="0" w:oddVBand="0" w:evenVBand="0" w:oddHBand="0" w:evenHBand="0" w:firstRowFirstColumn="0" w:firstRowLastColumn="0" w:lastRowFirstColumn="0" w:lastRowLastColumn="0"/>
+            </w:pPr>
+          </w:p>
+          <w:p>
+            <w:pPr>
+              <w:jc w:val="center"/>
+              <w:cnfStyle w:val="000000000000" w:firstRow="0" w:lastRow="0" w:firstColumn="0" w:lastColumn="0" w:oddVBand="0" w:evenVBand="0" w:oddHBand="0" w:evenHBand="0" w:firstRowFirstColumn="0" w:firstRowLastColumn="0" w:lastRowFirstColumn="0" w:lastRowLastColumn="0"/>
+            </w:pPr>
+          </w:p>
+          <w:p>
+            <w:pPr>
+              <w:jc w:val="center"/>
+              <w:cnfStyle w:val="000000000000" w:firstRow="0" w:lastRow="0" w:firstColumn="0" w:lastColumn="0" w:oddVBand="0" w:evenVBand="0" w:oddHBand="0" w:evenHBand="0" w:firstRowFirstColumn="0" w:firstRowLastColumn="0" w:lastRowFirstColumn="0" w:lastRowLastColumn="0"/>
+            </w:pPr>
+          </w:p>
+          <w:p>
+            <w:pPr>
+              <w:jc w:val="center"/>
+              <w:cnfStyle w:val="000000000000" w:firstRow="0" w:lastRow="0" w:firstColumn="0" w:lastColumn="0" w:oddVBand="0" w:evenVBand="0" w:oddHBand="0" w:evenHBand="0" w:firstRowFirstColumn="0" w:firstRowLastColumn="0" w:lastRowFirstColumn="0" w:lastRowLastColumn="0"/>
+            </w:pPr>
+            <w:r>
+              <w:t>An der Beratung</w:t>
+            </w:r>
+          </w:p>
         </w:tc>
         <w:tc>
           <w:tcPr>
@@ -370,6 +421,21 @@
             </w:r>
             <w:r>
               <w:t>möchte sein Aquarium besser und leichter verwalten können und gleichzeitig wichtige Werte wie zum Beispiel die Nährstoffzufuhr berechnen können</w:t>
+            </w:r>
+          </w:p>
+          <w:p>
+            <w:pPr>
+              <w:jc w:val="center"/>
+              <w:cnfStyle w:val="000000000000" w:firstRow="0" w:lastRow="0" w:firstColumn="0" w:lastColumn="0" w:oddVBand="0" w:evenVBand="0" w:oddHBand="0" w:evenHBand="0" w:firstRowFirstColumn="0" w:firstRowLastColumn="0" w:lastRowFirstColumn="0" w:lastRowLastColumn="0"/>
+            </w:pPr>
+          </w:p>
+          <w:p>
+            <w:pPr>
+              <w:jc w:val="center"/>
+              <w:cnfStyle w:val="000000000000" w:firstRow="0" w:lastRow="0" w:firstColumn="0" w:lastColumn="0" w:oddVBand="0" w:evenVBand="0" w:oddHBand="0" w:evenHBand="0" w:firstRowFirstColumn="0" w:firstRowLastColumn="0" w:lastRowFirstColumn="0" w:lastRowLastColumn="0"/>
+            </w:pPr>
+            <w:r>
+              <w:t>Der Benutzer möchte eine gute Beratung bzgl. des Aquariums bekommen um passende Pflanzen und Fische zu finden und die Qualität des Aquariums zu steigern</w:t>
             </w:r>
           </w:p>
         </w:tc>
@@ -396,8 +462,6 @@
               </w:rPr>
               <w:t>Fach</w:t>
             </w:r>
-            <w:bookmarkStart w:id="0" w:name="_GoBack"/>
-            <w:bookmarkEnd w:id="0"/>
             <w:r>
               <w:rPr>
                 <w:b w:val="0"/>
@@ -405,6 +469,187 @@
               <w:t>handlungen</w:t>
             </w:r>
           </w:p>
+          <w:p>
+            <w:pPr>
+              <w:jc w:val="center"/>
+              <w:rPr>
+                <w:b w:val="0"/>
+              </w:rPr>
+            </w:pPr>
+          </w:p>
+          <w:p>
+            <w:pPr>
+              <w:jc w:val="center"/>
+              <w:rPr>
+                <w:b w:val="0"/>
+              </w:rPr>
+            </w:pPr>
+          </w:p>
+          <w:p>
+            <w:pPr>
+              <w:jc w:val="center"/>
+              <w:rPr>
+                <w:b w:val="0"/>
+              </w:rPr>
+            </w:pPr>
+          </w:p>
+          <w:p>
+            <w:pPr>
+              <w:jc w:val="center"/>
+              <w:rPr>
+                <w:b w:val="0"/>
+              </w:rPr>
+            </w:pPr>
+          </w:p>
+          <w:p>
+            <w:pPr>
+              <w:jc w:val="center"/>
+              <w:rPr>
+                <w:b w:val="0"/>
+              </w:rPr>
+            </w:pPr>
+          </w:p>
+          <w:p>
+            <w:pPr>
+              <w:jc w:val="center"/>
+              <w:rPr>
+                <w:b w:val="0"/>
+              </w:rPr>
+            </w:pPr>
+          </w:p>
+          <w:p>
+            <w:pPr>
+              <w:jc w:val="center"/>
+              <w:rPr>
+                <w:b w:val="0"/>
+              </w:rPr>
+            </w:pPr>
+          </w:p>
+          <w:p>
+            <w:pPr>
+              <w:jc w:val="center"/>
+              <w:rPr>
+                <w:b w:val="0"/>
+              </w:rPr>
+            </w:pPr>
+          </w:p>
+          <w:p>
+            <w:pPr>
+              <w:jc w:val="center"/>
+              <w:rPr>
+                <w:b w:val="0"/>
+              </w:rPr>
+            </w:pPr>
+          </w:p>
+          <w:p>
+            <w:pPr>
+              <w:jc w:val="center"/>
+              <w:rPr>
+                <w:b w:val="0"/>
+              </w:rPr>
+            </w:pPr>
+          </w:p>
+          <w:p>
+            <w:pPr>
+              <w:jc w:val="center"/>
+              <w:rPr>
+                <w:b w:val="0"/>
+              </w:rPr>
+            </w:pPr>
+          </w:p>
+          <w:p>
+            <w:pPr>
+              <w:jc w:val="center"/>
+              <w:rPr>
+                <w:b w:val="0"/>
+              </w:rPr>
+            </w:pPr>
+          </w:p>
+          <w:p>
+            <w:pPr>
+              <w:jc w:val="center"/>
+              <w:rPr>
+                <w:b w:val="0"/>
+              </w:rPr>
+            </w:pPr>
+          </w:p>
+          <w:p>
+            <w:pPr>
+              <w:jc w:val="center"/>
+              <w:rPr>
+                <w:b w:val="0"/>
+              </w:rPr>
+            </w:pPr>
+          </w:p>
+          <w:p>
+            <w:pPr>
+              <w:jc w:val="center"/>
+              <w:rPr>
+                <w:b w:val="0"/>
+              </w:rPr>
+            </w:pPr>
+          </w:p>
+          <w:p>
+            <w:pPr>
+              <w:jc w:val="center"/>
+              <w:rPr>
+                <w:b w:val="0"/>
+              </w:rPr>
+            </w:pPr>
+          </w:p>
+          <w:p>
+            <w:pPr>
+              <w:jc w:val="center"/>
+              <w:rPr>
+                <w:b w:val="0"/>
+              </w:rPr>
+            </w:pPr>
+          </w:p>
+          <w:p>
+            <w:pPr>
+              <w:jc w:val="center"/>
+              <w:rPr>
+                <w:b w:val="0"/>
+              </w:rPr>
+            </w:pPr>
+          </w:p>
+          <w:p>
+            <w:pPr>
+              <w:jc w:val="center"/>
+              <w:rPr>
+                <w:b w:val="0"/>
+              </w:rPr>
+            </w:pPr>
+          </w:p>
+          <w:p>
+            <w:pPr>
+              <w:jc w:val="center"/>
+              <w:rPr>
+                <w:b w:val="0"/>
+              </w:rPr>
+            </w:pPr>
+            <w:r>
+              <w:rPr>
+                <w:b w:val="0"/>
+              </w:rPr>
+              <w:lastRenderedPageBreak/>
+              <w:t>Fachhandlungen (</w:t>
+            </w:r>
+            <w:proofErr w:type="spellStart"/>
+            <w:r>
+              <w:rPr>
+                <w:b w:val="0"/>
+              </w:rPr>
+              <w:t>forts</w:t>
+            </w:r>
+            <w:proofErr w:type="spellEnd"/>
+            <w:r>
+              <w:rPr>
+                <w:b w:val="0"/>
+              </w:rPr>
+              <w:t>.)</w:t>
+            </w:r>
+          </w:p>
         </w:tc>
         <w:tc>
           <w:tcPr>
@@ -416,6 +661,7 @@
               <w:cnfStyle w:val="000000000000" w:firstRow="0" w:lastRow="0" w:firstColumn="0" w:lastColumn="0" w:oddVBand="0" w:evenVBand="0" w:oddHBand="0" w:evenHBand="0" w:firstRowFirstColumn="0" w:firstRowLastColumn="0" w:lastRowFirstColumn="0" w:lastRowLastColumn="0"/>
             </w:pPr>
             <w:r>
+              <w:lastRenderedPageBreak/>
               <w:t>Anrecht</w:t>
             </w:r>
           </w:p>
@@ -545,9 +791,16 @@
               <w:cnfStyle w:val="000000000000" w:firstRow="0" w:lastRow="0" w:firstColumn="0" w:lastColumn="0" w:oddVBand="0" w:evenVBand="0" w:oddHBand="0" w:evenHBand="0" w:firstRowFirstColumn="0" w:firstRowLastColumn="0" w:lastRowFirstColumn="0" w:lastRowLastColumn="0"/>
             </w:pPr>
             <w:r>
+              <w:lastRenderedPageBreak/>
               <w:t>Interesse</w:t>
             </w:r>
           </w:p>
+          <w:p>
+            <w:pPr>
+              <w:jc w:val="center"/>
+              <w:cnfStyle w:val="000000000000" w:firstRow="0" w:lastRow="0" w:firstColumn="0" w:lastColumn="0" w:oddVBand="0" w:evenVBand="0" w:oddHBand="0" w:evenHBand="0" w:firstRowFirstColumn="0" w:firstRowLastColumn="0" w:lastRowFirstColumn="0" w:lastRowLastColumn="0"/>
+            </w:pPr>
+          </w:p>
         </w:tc>
         <w:tc>
           <w:tcPr>
@@ -559,6 +812,7 @@
               <w:cnfStyle w:val="000000000000" w:firstRow="0" w:lastRow="0" w:firstColumn="0" w:lastColumn="0" w:oddVBand="0" w:evenVBand="0" w:oddHBand="0" w:evenHBand="0" w:firstRowFirstColumn="0" w:firstRowLastColumn="0" w:lastRowFirstColumn="0" w:lastRowLastColumn="0"/>
             </w:pPr>
             <w:r>
+              <w:lastRenderedPageBreak/>
               <w:t>An den übermittelten Daten</w:t>
             </w:r>
           </w:p>
@@ -646,12 +900,70 @@
               <w:cnfStyle w:val="000000000000" w:firstRow="0" w:lastRow="0" w:firstColumn="0" w:lastColumn="0" w:oddVBand="0" w:evenVBand="0" w:oddHBand="0" w:evenHBand="0" w:firstRowFirstColumn="0" w:firstRowLastColumn="0" w:lastRowFirstColumn="0" w:lastRowLastColumn="0"/>
             </w:pPr>
             <w:r>
+              <w:lastRenderedPageBreak/>
               <w:t>An dem</w:t>
             </w:r>
             <w:r>
               <w:t xml:space="preserve"> System</w:t>
             </w:r>
           </w:p>
+          <w:p>
+            <w:pPr>
+              <w:jc w:val="center"/>
+              <w:cnfStyle w:val="000000000000" w:firstRow="0" w:lastRow="0" w:firstColumn="0" w:lastColumn="0" w:oddVBand="0" w:evenVBand="0" w:oddHBand="0" w:evenHBand="0" w:firstRowFirstColumn="0" w:firstRowLastColumn="0" w:lastRowFirstColumn="0" w:lastRowLastColumn="0"/>
+            </w:pPr>
+          </w:p>
+          <w:p>
+            <w:pPr>
+              <w:jc w:val="center"/>
+              <w:cnfStyle w:val="000000000000" w:firstRow="0" w:lastRow="0" w:firstColumn="0" w:lastColumn="0" w:oddVBand="0" w:evenVBand="0" w:oddHBand="0" w:evenHBand="0" w:firstRowFirstColumn="0" w:firstRowLastColumn="0" w:lastRowFirstColumn="0" w:lastRowLastColumn="0"/>
+            </w:pPr>
+          </w:p>
+          <w:p>
+            <w:pPr>
+              <w:jc w:val="center"/>
+              <w:cnfStyle w:val="000000000000" w:firstRow="0" w:lastRow="0" w:firstColumn="0" w:lastColumn="0" w:oddVBand="0" w:evenVBand="0" w:oddHBand="0" w:evenHBand="0" w:firstRowFirstColumn="0" w:firstRowLastColumn="0" w:lastRowFirstColumn="0" w:lastRowLastColumn="0"/>
+            </w:pPr>
+          </w:p>
+          <w:p>
+            <w:pPr>
+              <w:jc w:val="center"/>
+              <w:cnfStyle w:val="000000000000" w:firstRow="0" w:lastRow="0" w:firstColumn="0" w:lastColumn="0" w:oddVBand="0" w:evenVBand="0" w:oddHBand="0" w:evenHBand="0" w:firstRowFirstColumn="0" w:firstRowLastColumn="0" w:lastRowFirstColumn="0" w:lastRowLastColumn="0"/>
+            </w:pPr>
+          </w:p>
+          <w:p>
+            <w:pPr>
+              <w:jc w:val="center"/>
+              <w:cnfStyle w:val="000000000000" w:firstRow="0" w:lastRow="0" w:firstColumn="0" w:lastColumn="0" w:oddVBand="0" w:evenVBand="0" w:oddHBand="0" w:evenHBand="0" w:firstRowFirstColumn="0" w:firstRowLastColumn="0" w:lastRowFirstColumn="0" w:lastRowLastColumn="0"/>
+            </w:pPr>
+          </w:p>
+          <w:p>
+            <w:pPr>
+              <w:jc w:val="center"/>
+              <w:cnfStyle w:val="000000000000" w:firstRow="0" w:lastRow="0" w:firstColumn="0" w:lastColumn="0" w:oddVBand="0" w:evenVBand="0" w:oddHBand="0" w:evenHBand="0" w:firstRowFirstColumn="0" w:firstRowLastColumn="0" w:lastRowFirstColumn="0" w:lastRowLastColumn="0"/>
+            </w:pPr>
+          </w:p>
+          <w:p>
+            <w:pPr>
+              <w:jc w:val="center"/>
+              <w:cnfStyle w:val="000000000000" w:firstRow="0" w:lastRow="0" w:firstColumn="0" w:lastColumn="0" w:oddVBand="0" w:evenVBand="0" w:oddHBand="0" w:evenHBand="0" w:firstRowFirstColumn="0" w:firstRowLastColumn="0" w:lastRowFirstColumn="0" w:lastRowLastColumn="0"/>
+            </w:pPr>
+          </w:p>
+          <w:p>
+            <w:pPr>
+              <w:jc w:val="center"/>
+              <w:cnfStyle w:val="000000000000" w:firstRow="0" w:lastRow="0" w:firstColumn="0" w:lastColumn="0" w:oddVBand="0" w:evenVBand="0" w:oddHBand="0" w:evenHBand="0" w:firstRowFirstColumn="0" w:firstRowLastColumn="0" w:lastRowFirstColumn="0" w:lastRowLastColumn="0"/>
+            </w:pPr>
+          </w:p>
+          <w:p>
+            <w:pPr>
+              <w:jc w:val="center"/>
+              <w:cnfStyle w:val="000000000000" w:firstRow="0" w:lastRow="0" w:firstColumn="0" w:lastColumn="0" w:oddVBand="0" w:evenVBand="0" w:oddHBand="0" w:evenHBand="0" w:firstRowFirstColumn="0" w:firstRowLastColumn="0" w:lastRowFirstColumn="0" w:lastRowLastColumn="0"/>
+            </w:pPr>
+            <w:r>
+              <w:t>Am Kunden</w:t>
+            </w:r>
+          </w:p>
         </w:tc>
         <w:tc>
           <w:tcPr>
@@ -663,7 +975,14 @@
               <w:cnfStyle w:val="000000000000" w:firstRow="0" w:lastRow="0" w:firstColumn="0" w:lastColumn="0" w:oddVBand="0" w:evenVBand="0" w:oddHBand="0" w:evenHBand="0" w:firstRowFirstColumn="0" w:firstRowLastColumn="0" w:lastRowFirstColumn="0" w:lastRowLastColumn="0"/>
             </w:pPr>
             <w:r>
-              <w:t>Die von der Zoohandlung übermittelten Daten dürfen nur an den entsprechenden Benutzer übermittelt werden und müssen vertraulich und sicher behandelt werden</w:t>
+              <w:lastRenderedPageBreak/>
+              <w:t xml:space="preserve">Die von der </w:t>
+            </w:r>
+            <w:r>
+              <w:t>Fach</w:t>
+            </w:r>
+            <w:r>
+              <w:t>handlung übermittelten Daten dürfen nur an den entsprechenden Benutzer übermittelt werden und müssen vertraulich und sicher behandelt werden</w:t>
             </w:r>
           </w:p>
           <w:p>
@@ -714,10 +1033,29 @@
               <w:cnfStyle w:val="000000000000" w:firstRow="0" w:lastRow="0" w:firstColumn="0" w:lastColumn="0" w:oddVBand="0" w:evenVBand="0" w:oddHBand="0" w:evenHBand="0" w:firstRowFirstColumn="0" w:firstRowLastColumn="0" w:lastRowFirstColumn="0" w:lastRowLastColumn="0"/>
             </w:pPr>
             <w:r>
-              <w:t>Die Zoohandlung möchte eine einfache Kommunikationsmöglichkeit haben</w:t>
+              <w:lastRenderedPageBreak/>
+              <w:t>Die Fach</w:t>
+            </w:r>
+            <w:r>
+              <w:t>handlung möchte eine einfache Kommunikationsmöglichkeit haben</w:t>
             </w:r>
             <w:r>
               <w:t>, um dem Kunden die Ergebnisse der zuvor eingereichten Wasserprobe und ggf. weitere Daten zu übermitteln</w:t>
+            </w:r>
+          </w:p>
+          <w:p>
+            <w:pPr>
+              <w:jc w:val="center"/>
+              <w:cnfStyle w:val="000000000000" w:firstRow="0" w:lastRow="0" w:firstColumn="0" w:lastColumn="0" w:oddVBand="0" w:evenVBand="0" w:oddHBand="0" w:evenHBand="0" w:firstRowFirstColumn="0" w:firstRowLastColumn="0" w:lastRowFirstColumn="0" w:lastRowLastColumn="0"/>
+            </w:pPr>
+          </w:p>
+          <w:p>
+            <w:pPr>
+              <w:jc w:val="center"/>
+              <w:cnfStyle w:val="000000000000" w:firstRow="0" w:lastRow="0" w:firstColumn="0" w:lastColumn="0" w:oddVBand="0" w:evenVBand="0" w:oddHBand="0" w:evenHBand="0" w:firstRowFirstColumn="0" w:firstRowLastColumn="0" w:lastRowFirstColumn="0" w:lastRowLastColumn="0"/>
+            </w:pPr>
+            <w:r>
+              <w:t>Die Fachhandlung möchte die Beratung und somit auch die Zufriedenheit der Kunden verbessern</w:t>
             </w:r>
           </w:p>
         </w:tc>
@@ -742,8 +1080,21 @@
               <w:rPr>
                 <w:b w:val="0"/>
               </w:rPr>
-              <w:lastRenderedPageBreak/>
-              <w:t>Wissenschaftler</w:t>
+              <w:t>Zoos/</w:t>
+            </w:r>
+          </w:p>
+          <w:p>
+            <w:pPr>
+              <w:jc w:val="center"/>
+              <w:rPr>
+                <w:b w:val="0"/>
+              </w:rPr>
+            </w:pPr>
+            <w:r>
+              <w:rPr>
+                <w:b w:val="0"/>
+              </w:rPr>
+              <w:t>Aqualandschaften</w:t>
             </w:r>
           </w:p>
         </w:tc>
@@ -757,6 +1108,39 @@
               <w:cnfStyle w:val="000000000000" w:firstRow="0" w:lastRow="0" w:firstColumn="0" w:lastColumn="0" w:oddVBand="0" w:evenVBand="0" w:oddHBand="0" w:evenHBand="0" w:firstRowFirstColumn="0" w:firstRowLastColumn="0" w:lastRowFirstColumn="0" w:lastRowLastColumn="0"/>
             </w:pPr>
             <w:r>
+              <w:t>Anrecht</w:t>
+            </w:r>
+          </w:p>
+          <w:p>
+            <w:pPr>
+              <w:jc w:val="center"/>
+              <w:cnfStyle w:val="000000000000" w:firstRow="0" w:lastRow="0" w:firstColumn="0" w:lastColumn="0" w:oddVBand="0" w:evenVBand="0" w:oddHBand="0" w:evenHBand="0" w:firstRowFirstColumn="0" w:firstRowLastColumn="0" w:lastRowFirstColumn="0" w:lastRowLastColumn="0"/>
+            </w:pPr>
+          </w:p>
+          <w:p>
+            <w:pPr>
+              <w:jc w:val="center"/>
+              <w:cnfStyle w:val="000000000000" w:firstRow="0" w:lastRow="0" w:firstColumn="0" w:lastColumn="0" w:oddVBand="0" w:evenVBand="0" w:oddHBand="0" w:evenHBand="0" w:firstRowFirstColumn="0" w:firstRowLastColumn="0" w:lastRowFirstColumn="0" w:lastRowLastColumn="0"/>
+            </w:pPr>
+          </w:p>
+          <w:p>
+            <w:pPr>
+              <w:jc w:val="center"/>
+              <w:cnfStyle w:val="000000000000" w:firstRow="0" w:lastRow="0" w:firstColumn="0" w:lastColumn="0" w:oddVBand="0" w:evenVBand="0" w:oddHBand="0" w:evenHBand="0" w:firstRowFirstColumn="0" w:firstRowLastColumn="0" w:lastRowFirstColumn="0" w:lastRowLastColumn="0"/>
+            </w:pPr>
+          </w:p>
+          <w:p>
+            <w:pPr>
+              <w:jc w:val="center"/>
+              <w:cnfStyle w:val="000000000000" w:firstRow="0" w:lastRow="0" w:firstColumn="0" w:lastColumn="0" w:oddVBand="0" w:evenVBand="0" w:oddHBand="0" w:evenHBand="0" w:firstRowFirstColumn="0" w:firstRowLastColumn="0" w:lastRowFirstColumn="0" w:lastRowLastColumn="0"/>
+            </w:pPr>
+          </w:p>
+          <w:p>
+            <w:pPr>
+              <w:jc w:val="center"/>
+              <w:cnfStyle w:val="000000000000" w:firstRow="0" w:lastRow="0" w:firstColumn="0" w:lastColumn="0" w:oddVBand="0" w:evenVBand="0" w:oddHBand="0" w:evenHBand="0" w:firstRowFirstColumn="0" w:firstRowLastColumn="0" w:lastRowFirstColumn="0" w:lastRowLastColumn="0"/>
+            </w:pPr>
+            <w:r>
               <w:t>Anteil</w:t>
             </w:r>
           </w:p>
@@ -771,7 +1155,34 @@
               <w:cnfStyle w:val="000000000000" w:firstRow="0" w:lastRow="0" w:firstColumn="0" w:lastColumn="0" w:oddVBand="0" w:evenVBand="0" w:oddHBand="0" w:evenHBand="0" w:firstRowFirstColumn="0" w:firstRowLastColumn="0" w:lastRowFirstColumn="0" w:lastRowLastColumn="0"/>
             </w:pPr>
             <w:r>
-              <w:t>An den Berechnungen</w:t>
+              <w:t>An den übermittelten Daten</w:t>
+            </w:r>
+          </w:p>
+          <w:p>
+            <w:pPr>
+              <w:jc w:val="center"/>
+              <w:cnfStyle w:val="000000000000" w:firstRow="0" w:lastRow="0" w:firstColumn="0" w:lastColumn="0" w:oddVBand="0" w:evenVBand="0" w:oddHBand="0" w:evenHBand="0" w:firstRowFirstColumn="0" w:firstRowLastColumn="0" w:lastRowFirstColumn="0" w:lastRowLastColumn="0"/>
+            </w:pPr>
+          </w:p>
+          <w:p>
+            <w:pPr>
+              <w:jc w:val="center"/>
+              <w:cnfStyle w:val="000000000000" w:firstRow="0" w:lastRow="0" w:firstColumn="0" w:lastColumn="0" w:oddVBand="0" w:evenVBand="0" w:oddHBand="0" w:evenHBand="0" w:firstRowFirstColumn="0" w:firstRowLastColumn="0" w:lastRowFirstColumn="0" w:lastRowLastColumn="0"/>
+            </w:pPr>
+          </w:p>
+          <w:p>
+            <w:pPr>
+              <w:jc w:val="center"/>
+              <w:cnfStyle w:val="000000000000" w:firstRow="0" w:lastRow="0" w:firstColumn="0" w:lastColumn="0" w:oddVBand="0" w:evenVBand="0" w:oddHBand="0" w:evenHBand="0" w:firstRowFirstColumn="0" w:firstRowLastColumn="0" w:lastRowFirstColumn="0" w:lastRowLastColumn="0"/>
+            </w:pPr>
+          </w:p>
+          <w:p>
+            <w:pPr>
+              <w:jc w:val="center"/>
+              <w:cnfStyle w:val="000000000000" w:firstRow="0" w:lastRow="0" w:firstColumn="0" w:lastColumn="0" w:oddVBand="0" w:evenVBand="0" w:oddHBand="0" w:evenHBand="0" w:firstRowFirstColumn="0" w:firstRowLastColumn="0" w:lastRowFirstColumn="0" w:lastRowLastColumn="0"/>
+            </w:pPr>
+            <w:r>
+              <w:t>An den übermittelten Daten</w:t>
             </w:r>
           </w:p>
         </w:tc>
@@ -785,8 +1196,44 @@
               <w:cnfStyle w:val="000000000000" w:firstRow="0" w:lastRow="0" w:firstColumn="0" w:lastColumn="0" w:oddVBand="0" w:evenVBand="0" w:oddHBand="0" w:evenHBand="0" w:firstRowFirstColumn="0" w:firstRowLastColumn="0" w:lastRowFirstColumn="0" w:lastRowLastColumn="0"/>
             </w:pPr>
             <w:r>
-              <w:t>Wissenschaftler tragen mit ihren Forschungen zu den Berechnungen des Systems bei</w:t>
-            </w:r>
+              <w:t xml:space="preserve">Die vom </w:t>
+            </w:r>
+            <w:r>
+              <w:t>Zoo</w:t>
+            </w:r>
+            <w:r>
+              <w:t xml:space="preserve"> übermittelten Daten müssen vertraulich und sicher behandelt werden</w:t>
+            </w:r>
+          </w:p>
+          <w:p>
+            <w:pPr>
+              <w:jc w:val="center"/>
+              <w:cnfStyle w:val="000000000000" w:firstRow="0" w:lastRow="0" w:firstColumn="0" w:lastColumn="0" w:oddVBand="0" w:evenVBand="0" w:oddHBand="0" w:evenHBand="0" w:firstRowFirstColumn="0" w:firstRowLastColumn="0" w:lastRowFirstColumn="0" w:lastRowLastColumn="0"/>
+            </w:pPr>
+          </w:p>
+          <w:p>
+            <w:pPr>
+              <w:jc w:val="center"/>
+              <w:cnfStyle w:val="000000000000" w:firstRow="0" w:lastRow="0" w:firstColumn="0" w:lastColumn="0" w:oddVBand="0" w:evenVBand="0" w:oddHBand="0" w:evenHBand="0" w:firstRowFirstColumn="0" w:firstRowLastColumn="0" w:lastRowFirstColumn="0" w:lastRowLastColumn="0"/>
+            </w:pPr>
+            <w:r>
+              <w:t>Die vom Zoo</w:t>
+            </w:r>
+            <w:r>
+              <w:t xml:space="preserve"> übermittelten Daten über </w:t>
+            </w:r>
+            <w:r>
+              <w:t>die enthaltenen Aquarien</w:t>
+            </w:r>
+            <w:r>
+              <w:t xml:space="preserve"> (z.B. Wasserwerte, Lebewesen, …)</w:t>
+            </w:r>
+          </w:p>
+          <w:p>
+            <w:pPr>
+              <w:jc w:val="center"/>
+              <w:cnfStyle w:val="000000000000" w:firstRow="0" w:lastRow="0" w:firstColumn="0" w:lastColumn="0" w:oddVBand="0" w:evenVBand="0" w:oddHBand="0" w:evenHBand="0" w:firstRowFirstColumn="0" w:firstRowLastColumn="0" w:lastRowFirstColumn="0" w:lastRowLastColumn="0"/>
+            </w:pPr>
           </w:p>
         </w:tc>
       </w:tr>
@@ -810,7 +1257,7 @@
               <w:rPr>
                 <w:b w:val="0"/>
               </w:rPr>
-              <w:t>Betreuende Professoren</w:t>
+              <w:t>Wissenschaftler</w:t>
             </w:r>
           </w:p>
         </w:tc>
@@ -827,39 +1274,6 @@
               <w:t>Anteil</w:t>
             </w:r>
           </w:p>
-          <w:p>
-            <w:pPr>
-              <w:jc w:val="center"/>
-              <w:cnfStyle w:val="000000000000" w:firstRow="0" w:lastRow="0" w:firstColumn="0" w:lastColumn="0" w:oddVBand="0" w:evenVBand="0" w:oddHBand="0" w:evenHBand="0" w:firstRowFirstColumn="0" w:firstRowLastColumn="0" w:lastRowFirstColumn="0" w:lastRowLastColumn="0"/>
-            </w:pPr>
-          </w:p>
-          <w:p>
-            <w:pPr>
-              <w:jc w:val="center"/>
-              <w:cnfStyle w:val="000000000000" w:firstRow="0" w:lastRow="0" w:firstColumn="0" w:lastColumn="0" w:oddVBand="0" w:evenVBand="0" w:oddHBand="0" w:evenHBand="0" w:firstRowFirstColumn="0" w:firstRowLastColumn="0" w:lastRowFirstColumn="0" w:lastRowLastColumn="0"/>
-            </w:pPr>
-          </w:p>
-          <w:p>
-            <w:pPr>
-              <w:jc w:val="center"/>
-              <w:cnfStyle w:val="000000000000" w:firstRow="0" w:lastRow="0" w:firstColumn="0" w:lastColumn="0" w:oddVBand="0" w:evenVBand="0" w:oddHBand="0" w:evenHBand="0" w:firstRowFirstColumn="0" w:firstRowLastColumn="0" w:lastRowFirstColumn="0" w:lastRowLastColumn="0"/>
-            </w:pPr>
-          </w:p>
-          <w:p>
-            <w:pPr>
-              <w:jc w:val="center"/>
-              <w:cnfStyle w:val="000000000000" w:firstRow="0" w:lastRow="0" w:firstColumn="0" w:lastColumn="0" w:oddVBand="0" w:evenVBand="0" w:oddHBand="0" w:evenHBand="0" w:firstRowFirstColumn="0" w:firstRowLastColumn="0" w:lastRowFirstColumn="0" w:lastRowLastColumn="0"/>
-            </w:pPr>
-          </w:p>
-          <w:p>
-            <w:pPr>
-              <w:jc w:val="center"/>
-              <w:cnfStyle w:val="000000000000" w:firstRow="0" w:lastRow="0" w:firstColumn="0" w:lastColumn="0" w:oddVBand="0" w:evenVBand="0" w:oddHBand="0" w:evenHBand="0" w:firstRowFirstColumn="0" w:firstRowLastColumn="0" w:lastRowFirstColumn="0" w:lastRowLastColumn="0"/>
-            </w:pPr>
-            <w:r>
-              <w:t>Interesse</w:t>
-            </w:r>
-          </w:p>
         </w:tc>
         <w:tc>
           <w:tcPr>
@@ -871,49 +1285,7 @@
               <w:cnfStyle w:val="000000000000" w:firstRow="0" w:lastRow="0" w:firstColumn="0" w:lastColumn="0" w:oddVBand="0" w:evenVBand="0" w:oddHBand="0" w:evenHBand="0" w:firstRowFirstColumn="0" w:firstRowLastColumn="0" w:lastRowFirstColumn="0" w:lastRowLastColumn="0"/>
             </w:pPr>
             <w:r>
-              <w:t>An der Planung und Implementierung des Systems</w:t>
-            </w:r>
-          </w:p>
-          <w:p>
-            <w:pPr>
-              <w:jc w:val="center"/>
-              <w:cnfStyle w:val="000000000000" w:firstRow="0" w:lastRow="0" w:firstColumn="0" w:lastColumn="0" w:oddVBand="0" w:evenVBand="0" w:oddHBand="0" w:evenHBand="0" w:firstRowFirstColumn="0" w:firstRowLastColumn="0" w:lastRowFirstColumn="0" w:lastRowLastColumn="0"/>
-            </w:pPr>
-          </w:p>
-          <w:p>
-            <w:pPr>
-              <w:jc w:val="center"/>
-              <w:cnfStyle w:val="000000000000" w:firstRow="0" w:lastRow="0" w:firstColumn="0" w:lastColumn="0" w:oddVBand="0" w:evenVBand="0" w:oddHBand="0" w:evenHBand="0" w:firstRowFirstColumn="0" w:firstRowLastColumn="0" w:lastRowFirstColumn="0" w:lastRowLastColumn="0"/>
-            </w:pPr>
-          </w:p>
-          <w:p>
-            <w:pPr>
-              <w:jc w:val="center"/>
-              <w:cnfStyle w:val="000000000000" w:firstRow="0" w:lastRow="0" w:firstColumn="0" w:lastColumn="0" w:oddVBand="0" w:evenVBand="0" w:oddHBand="0" w:evenHBand="0" w:firstRowFirstColumn="0" w:firstRowLastColumn="0" w:lastRowFirstColumn="0" w:lastRowLastColumn="0"/>
-            </w:pPr>
-            <w:r>
-              <w:t>An der fristgerechten Abgabe der Artefakte und Implementierung</w:t>
-            </w:r>
-          </w:p>
-          <w:p>
-            <w:pPr>
-              <w:jc w:val="center"/>
-              <w:cnfStyle w:val="000000000000" w:firstRow="0" w:lastRow="0" w:firstColumn="0" w:lastColumn="0" w:oddVBand="0" w:evenVBand="0" w:oddHBand="0" w:evenHBand="0" w:firstRowFirstColumn="0" w:firstRowLastColumn="0" w:lastRowFirstColumn="0" w:lastRowLastColumn="0"/>
-            </w:pPr>
-          </w:p>
-          <w:p>
-            <w:pPr>
-              <w:jc w:val="center"/>
-              <w:cnfStyle w:val="000000000000" w:firstRow="0" w:lastRow="0" w:firstColumn="0" w:lastColumn="0" w:oddVBand="0" w:evenVBand="0" w:oddHBand="0" w:evenHBand="0" w:firstRowFirstColumn="0" w:firstRowLastColumn="0" w:lastRowFirstColumn="0" w:lastRowLastColumn="0"/>
-            </w:pPr>
-          </w:p>
-          <w:p>
-            <w:pPr>
-              <w:jc w:val="center"/>
-              <w:cnfStyle w:val="000000000000" w:firstRow="0" w:lastRow="0" w:firstColumn="0" w:lastColumn="0" w:oddVBand="0" w:evenVBand="0" w:oddHBand="0" w:evenHBand="0" w:firstRowFirstColumn="0" w:firstRowLastColumn="0" w:lastRowFirstColumn="0" w:lastRowLastColumn="0"/>
-            </w:pPr>
-            <w:r>
-              <w:t>An der Bewertung des Projekts</w:t>
+              <w:t>An den Berechnungen</w:t>
             </w:r>
           </w:p>
         </w:tc>
@@ -927,37 +1299,7 @@
               <w:cnfStyle w:val="000000000000" w:firstRow="0" w:lastRow="0" w:firstColumn="0" w:lastColumn="0" w:oddVBand="0" w:evenVBand="0" w:oddHBand="0" w:evenHBand="0" w:firstRowFirstColumn="0" w:firstRowLastColumn="0" w:lastRowFirstColumn="0" w:lastRowLastColumn="0"/>
             </w:pPr>
             <w:r>
-              <w:t>Die Professoren geben die erwarteten Planungs- und Implementierungsschritte vor</w:t>
-            </w:r>
-          </w:p>
-          <w:p>
-            <w:pPr>
-              <w:jc w:val="center"/>
-              <w:cnfStyle w:val="000000000000" w:firstRow="0" w:lastRow="0" w:firstColumn="0" w:lastColumn="0" w:oddVBand="0" w:evenVBand="0" w:oddHBand="0" w:evenHBand="0" w:firstRowFirstColumn="0" w:firstRowLastColumn="0" w:lastRowFirstColumn="0" w:lastRowLastColumn="0"/>
-            </w:pPr>
-          </w:p>
-          <w:p>
-            <w:pPr>
-              <w:jc w:val="center"/>
-              <w:cnfStyle w:val="000000000000" w:firstRow="0" w:lastRow="0" w:firstColumn="0" w:lastColumn="0" w:oddVBand="0" w:evenVBand="0" w:oddHBand="0" w:evenHBand="0" w:firstRowFirstColumn="0" w:firstRowLastColumn="0" w:lastRowFirstColumn="0" w:lastRowLastColumn="0"/>
-            </w:pPr>
-            <w:r>
-              <w:t>Die Artefakte und die Implementierung sollten fristgerecht abgegeben werden</w:t>
-            </w:r>
-          </w:p>
-          <w:p>
-            <w:pPr>
-              <w:jc w:val="center"/>
-              <w:cnfStyle w:val="000000000000" w:firstRow="0" w:lastRow="0" w:firstColumn="0" w:lastColumn="0" w:oddVBand="0" w:evenVBand="0" w:oddHBand="0" w:evenHBand="0" w:firstRowFirstColumn="0" w:firstRowLastColumn="0" w:lastRowFirstColumn="0" w:lastRowLastColumn="0"/>
-            </w:pPr>
-          </w:p>
-          <w:p>
-            <w:pPr>
-              <w:jc w:val="center"/>
-              <w:cnfStyle w:val="000000000000" w:firstRow="0" w:lastRow="0" w:firstColumn="0" w:lastColumn="0" w:oddVBand="0" w:evenVBand="0" w:oddHBand="0" w:evenHBand="0" w:firstRowFirstColumn="0" w:firstRowLastColumn="0" w:lastRowFirstColumn="0" w:lastRowLastColumn="0"/>
-            </w:pPr>
-            <w:r>
-              <w:t xml:space="preserve">Die Professoren werden das Projekt nach Abgabe bewerten </w:t>
+              <w:t>Wissenschaftler tragen mit ihren Forschungen zu den Berechnungen des Systems bei</w:t>
             </w:r>
           </w:p>
         </w:tc>
@@ -982,6 +1324,247 @@
               <w:rPr>
                 <w:b w:val="0"/>
               </w:rPr>
+              <w:t>Hersteller von Tröpfchentests</w:t>
+            </w:r>
+            <w:bookmarkStart w:id="0" w:name="_GoBack"/>
+            <w:bookmarkEnd w:id="0"/>
+          </w:p>
+        </w:tc>
+        <w:tc>
+          <w:tcPr>
+            <w:tcW w:w="2006" w:type="dxa"/>
+          </w:tcPr>
+          <w:p>
+            <w:pPr>
+              <w:jc w:val="center"/>
+              <w:cnfStyle w:val="000000000000" w:firstRow="0" w:lastRow="0" w:firstColumn="0" w:lastColumn="0" w:oddVBand="0" w:evenVBand="0" w:oddHBand="0" w:evenHBand="0" w:firstRowFirstColumn="0" w:firstRowLastColumn="0" w:lastRowFirstColumn="0" w:lastRowLastColumn="0"/>
+            </w:pPr>
+            <w:r>
+              <w:t>Interesse</w:t>
+            </w:r>
+          </w:p>
+        </w:tc>
+        <w:tc>
+          <w:tcPr>
+            <w:tcW w:w="2172" w:type="dxa"/>
+          </w:tcPr>
+          <w:p>
+            <w:pPr>
+              <w:jc w:val="center"/>
+              <w:cnfStyle w:val="000000000000" w:firstRow="0" w:lastRow="0" w:firstColumn="0" w:lastColumn="0" w:oddVBand="0" w:evenVBand="0" w:oddHBand="0" w:evenHBand="0" w:firstRowFirstColumn="0" w:firstRowLastColumn="0" w:lastRowFirstColumn="0" w:lastRowLastColumn="0"/>
+            </w:pPr>
+            <w:r>
+              <w:t>Am Verkauf</w:t>
+            </w:r>
+          </w:p>
+        </w:tc>
+        <w:tc>
+          <w:tcPr>
+            <w:tcW w:w="2766" w:type="dxa"/>
+          </w:tcPr>
+          <w:p>
+            <w:pPr>
+              <w:jc w:val="center"/>
+              <w:cnfStyle w:val="000000000000" w:firstRow="0" w:lastRow="0" w:firstColumn="0" w:lastColumn="0" w:oddVBand="0" w:evenVBand="0" w:oddHBand="0" w:evenHBand="0" w:firstRowFirstColumn="0" w:firstRowLastColumn="0" w:lastRowFirstColumn="0" w:lastRowLastColumn="0"/>
+            </w:pPr>
+            <w:r>
+              <w:t>Durch die Möglichkeit, zum Beispiel Düngemittel selbst berechnen zu können, steigt die Nachfrage nach Tröpfchentests, mit denen die Wasserwerte analysiert werden können</w:t>
+            </w:r>
+          </w:p>
+        </w:tc>
+      </w:tr>
+      <w:tr>
+        <w:trPr>
+          <w:trHeight w:val="537"/>
+        </w:trPr>
+        <w:tc>
+          <w:tcPr>
+            <w:cnfStyle w:val="001000000000" w:firstRow="0" w:lastRow="0" w:firstColumn="1" w:lastColumn="0" w:oddVBand="0" w:evenVBand="0" w:oddHBand="0" w:evenHBand="0" w:firstRowFirstColumn="0" w:firstRowLastColumn="0" w:lastRowFirstColumn="0" w:lastRowLastColumn="0"/>
+            <w:tcW w:w="2118" w:type="dxa"/>
+          </w:tcPr>
+          <w:p>
+            <w:pPr>
+              <w:jc w:val="center"/>
+              <w:rPr>
+                <w:b w:val="0"/>
+              </w:rPr>
+            </w:pPr>
+            <w:r>
+              <w:rPr>
+                <w:b w:val="0"/>
+              </w:rPr>
+              <w:t>Betreuende Professoren</w:t>
+            </w:r>
+          </w:p>
+        </w:tc>
+        <w:tc>
+          <w:tcPr>
+            <w:tcW w:w="2006" w:type="dxa"/>
+          </w:tcPr>
+          <w:p>
+            <w:pPr>
+              <w:jc w:val="center"/>
+              <w:cnfStyle w:val="000000000000" w:firstRow="0" w:lastRow="0" w:firstColumn="0" w:lastColumn="0" w:oddVBand="0" w:evenVBand="0" w:oddHBand="0" w:evenHBand="0" w:firstRowFirstColumn="0" w:firstRowLastColumn="0" w:lastRowFirstColumn="0" w:lastRowLastColumn="0"/>
+            </w:pPr>
+            <w:r>
+              <w:t>Anteil</w:t>
+            </w:r>
+          </w:p>
+          <w:p>
+            <w:pPr>
+              <w:jc w:val="center"/>
+              <w:cnfStyle w:val="000000000000" w:firstRow="0" w:lastRow="0" w:firstColumn="0" w:lastColumn="0" w:oddVBand="0" w:evenVBand="0" w:oddHBand="0" w:evenHBand="0" w:firstRowFirstColumn="0" w:firstRowLastColumn="0" w:lastRowFirstColumn="0" w:lastRowLastColumn="0"/>
+            </w:pPr>
+          </w:p>
+          <w:p>
+            <w:pPr>
+              <w:jc w:val="center"/>
+              <w:cnfStyle w:val="000000000000" w:firstRow="0" w:lastRow="0" w:firstColumn="0" w:lastColumn="0" w:oddVBand="0" w:evenVBand="0" w:oddHBand="0" w:evenHBand="0" w:firstRowFirstColumn="0" w:firstRowLastColumn="0" w:lastRowFirstColumn="0" w:lastRowLastColumn="0"/>
+            </w:pPr>
+          </w:p>
+          <w:p>
+            <w:pPr>
+              <w:jc w:val="center"/>
+              <w:cnfStyle w:val="000000000000" w:firstRow="0" w:lastRow="0" w:firstColumn="0" w:lastColumn="0" w:oddVBand="0" w:evenVBand="0" w:oddHBand="0" w:evenHBand="0" w:firstRowFirstColumn="0" w:firstRowLastColumn="0" w:lastRowFirstColumn="0" w:lastRowLastColumn="0"/>
+            </w:pPr>
+          </w:p>
+          <w:p>
+            <w:pPr>
+              <w:jc w:val="center"/>
+              <w:cnfStyle w:val="000000000000" w:firstRow="0" w:lastRow="0" w:firstColumn="0" w:lastColumn="0" w:oddVBand="0" w:evenVBand="0" w:oddHBand="0" w:evenHBand="0" w:firstRowFirstColumn="0" w:firstRowLastColumn="0" w:lastRowFirstColumn="0" w:lastRowLastColumn="0"/>
+            </w:pPr>
+          </w:p>
+          <w:p>
+            <w:pPr>
+              <w:jc w:val="center"/>
+              <w:cnfStyle w:val="000000000000" w:firstRow="0" w:lastRow="0" w:firstColumn="0" w:lastColumn="0" w:oddVBand="0" w:evenVBand="0" w:oddHBand="0" w:evenHBand="0" w:firstRowFirstColumn="0" w:firstRowLastColumn="0" w:lastRowFirstColumn="0" w:lastRowLastColumn="0"/>
+            </w:pPr>
+            <w:r>
+              <w:t>Interesse</w:t>
+            </w:r>
+          </w:p>
+        </w:tc>
+        <w:tc>
+          <w:tcPr>
+            <w:tcW w:w="2172" w:type="dxa"/>
+          </w:tcPr>
+          <w:p>
+            <w:pPr>
+              <w:jc w:val="center"/>
+              <w:cnfStyle w:val="000000000000" w:firstRow="0" w:lastRow="0" w:firstColumn="0" w:lastColumn="0" w:oddVBand="0" w:evenVBand="0" w:oddHBand="0" w:evenHBand="0" w:firstRowFirstColumn="0" w:firstRowLastColumn="0" w:lastRowFirstColumn="0" w:lastRowLastColumn="0"/>
+            </w:pPr>
+            <w:r>
+              <w:t>An der Planung und Implementierung des Systems</w:t>
+            </w:r>
+          </w:p>
+          <w:p>
+            <w:pPr>
+              <w:jc w:val="center"/>
+              <w:cnfStyle w:val="000000000000" w:firstRow="0" w:lastRow="0" w:firstColumn="0" w:lastColumn="0" w:oddVBand="0" w:evenVBand="0" w:oddHBand="0" w:evenHBand="0" w:firstRowFirstColumn="0" w:firstRowLastColumn="0" w:lastRowFirstColumn="0" w:lastRowLastColumn="0"/>
+            </w:pPr>
+          </w:p>
+          <w:p>
+            <w:pPr>
+              <w:jc w:val="center"/>
+              <w:cnfStyle w:val="000000000000" w:firstRow="0" w:lastRow="0" w:firstColumn="0" w:lastColumn="0" w:oddVBand="0" w:evenVBand="0" w:oddHBand="0" w:evenHBand="0" w:firstRowFirstColumn="0" w:firstRowLastColumn="0" w:lastRowFirstColumn="0" w:lastRowLastColumn="0"/>
+            </w:pPr>
+          </w:p>
+          <w:p>
+            <w:pPr>
+              <w:jc w:val="center"/>
+              <w:cnfStyle w:val="000000000000" w:firstRow="0" w:lastRow="0" w:firstColumn="0" w:lastColumn="0" w:oddVBand="0" w:evenVBand="0" w:oddHBand="0" w:evenHBand="0" w:firstRowFirstColumn="0" w:firstRowLastColumn="0" w:lastRowFirstColumn="0" w:lastRowLastColumn="0"/>
+            </w:pPr>
+            <w:r>
+              <w:t>An der fristgerechten Abgabe der Artefakte und Implementierung</w:t>
+            </w:r>
+          </w:p>
+          <w:p>
+            <w:pPr>
+              <w:jc w:val="center"/>
+              <w:cnfStyle w:val="000000000000" w:firstRow="0" w:lastRow="0" w:firstColumn="0" w:lastColumn="0" w:oddVBand="0" w:evenVBand="0" w:oddHBand="0" w:evenHBand="0" w:firstRowFirstColumn="0" w:firstRowLastColumn="0" w:lastRowFirstColumn="0" w:lastRowLastColumn="0"/>
+            </w:pPr>
+          </w:p>
+          <w:p>
+            <w:pPr>
+              <w:jc w:val="center"/>
+              <w:cnfStyle w:val="000000000000" w:firstRow="0" w:lastRow="0" w:firstColumn="0" w:lastColumn="0" w:oddVBand="0" w:evenVBand="0" w:oddHBand="0" w:evenHBand="0" w:firstRowFirstColumn="0" w:firstRowLastColumn="0" w:lastRowFirstColumn="0" w:lastRowLastColumn="0"/>
+            </w:pPr>
+          </w:p>
+          <w:p>
+            <w:pPr>
+              <w:jc w:val="center"/>
+              <w:cnfStyle w:val="000000000000" w:firstRow="0" w:lastRow="0" w:firstColumn="0" w:lastColumn="0" w:oddVBand="0" w:evenVBand="0" w:oddHBand="0" w:evenHBand="0" w:firstRowFirstColumn="0" w:firstRowLastColumn="0" w:lastRowFirstColumn="0" w:lastRowLastColumn="0"/>
+            </w:pPr>
+            <w:r>
+              <w:t>An der Bewertung des Projekts</w:t>
+            </w:r>
+          </w:p>
+        </w:tc>
+        <w:tc>
+          <w:tcPr>
+            <w:tcW w:w="2766" w:type="dxa"/>
+          </w:tcPr>
+          <w:p>
+            <w:pPr>
+              <w:jc w:val="center"/>
+              <w:cnfStyle w:val="000000000000" w:firstRow="0" w:lastRow="0" w:firstColumn="0" w:lastColumn="0" w:oddVBand="0" w:evenVBand="0" w:oddHBand="0" w:evenHBand="0" w:firstRowFirstColumn="0" w:firstRowLastColumn="0" w:lastRowFirstColumn="0" w:lastRowLastColumn="0"/>
+            </w:pPr>
+            <w:r>
+              <w:t>Die Professoren geben die erwarteten Planungs- und Implementierungsschritte vor</w:t>
+            </w:r>
+          </w:p>
+          <w:p>
+            <w:pPr>
+              <w:jc w:val="center"/>
+              <w:cnfStyle w:val="000000000000" w:firstRow="0" w:lastRow="0" w:firstColumn="0" w:lastColumn="0" w:oddVBand="0" w:evenVBand="0" w:oddHBand="0" w:evenHBand="0" w:firstRowFirstColumn="0" w:firstRowLastColumn="0" w:lastRowFirstColumn="0" w:lastRowLastColumn="0"/>
+            </w:pPr>
+          </w:p>
+          <w:p>
+            <w:pPr>
+              <w:jc w:val="center"/>
+              <w:cnfStyle w:val="000000000000" w:firstRow="0" w:lastRow="0" w:firstColumn="0" w:lastColumn="0" w:oddVBand="0" w:evenVBand="0" w:oddHBand="0" w:evenHBand="0" w:firstRowFirstColumn="0" w:firstRowLastColumn="0" w:lastRowFirstColumn="0" w:lastRowLastColumn="0"/>
+            </w:pPr>
+            <w:r>
+              <w:t>Die Artefakte und die Implementierung sollten fristgerecht abgegeben werden</w:t>
+            </w:r>
+          </w:p>
+          <w:p>
+            <w:pPr>
+              <w:jc w:val="center"/>
+              <w:cnfStyle w:val="000000000000" w:firstRow="0" w:lastRow="0" w:firstColumn="0" w:lastColumn="0" w:oddVBand="0" w:evenVBand="0" w:oddHBand="0" w:evenHBand="0" w:firstRowFirstColumn="0" w:firstRowLastColumn="0" w:lastRowFirstColumn="0" w:lastRowLastColumn="0"/>
+            </w:pPr>
+          </w:p>
+          <w:p>
+            <w:pPr>
+              <w:jc w:val="center"/>
+              <w:cnfStyle w:val="000000000000" w:firstRow="0" w:lastRow="0" w:firstColumn="0" w:lastColumn="0" w:oddVBand="0" w:evenVBand="0" w:oddHBand="0" w:evenHBand="0" w:firstRowFirstColumn="0" w:firstRowLastColumn="0" w:lastRowFirstColumn="0" w:lastRowLastColumn="0"/>
+            </w:pPr>
+            <w:r>
+              <w:t xml:space="preserve">Die Professoren werden das Projekt nach Abgabe bewerten </w:t>
+            </w:r>
+          </w:p>
+        </w:tc>
+      </w:tr>
+      <w:tr>
+        <w:trPr>
+          <w:trHeight w:val="537"/>
+        </w:trPr>
+        <w:tc>
+          <w:tcPr>
+            <w:cnfStyle w:val="001000000000" w:firstRow="0" w:lastRow="0" w:firstColumn="1" w:lastColumn="0" w:oddVBand="0" w:evenVBand="0" w:oddHBand="0" w:evenHBand="0" w:firstRowFirstColumn="0" w:firstRowLastColumn="0" w:lastRowFirstColumn="0" w:lastRowLastColumn="0"/>
+            <w:tcW w:w="2118" w:type="dxa"/>
+          </w:tcPr>
+          <w:p>
+            <w:pPr>
+              <w:jc w:val="center"/>
+              <w:rPr>
+                <w:b w:val="0"/>
+              </w:rPr>
+            </w:pPr>
+            <w:r>
+              <w:rPr>
+                <w:b w:val="0"/>
+              </w:rPr>
               <w:t>Betreuende Mentoren</w:t>
             </w:r>
           </w:p>
@@ -1048,13 +1631,8 @@
               <w:cnfStyle w:val="000000000000" w:firstRow="0" w:lastRow="0" w:firstColumn="0" w:lastColumn="0" w:oddVBand="0" w:evenVBand="0" w:oddHBand="0" w:evenHBand="0" w:firstRowFirstColumn="0" w:firstRowLastColumn="0" w:lastRowFirstColumn="0" w:lastRowLastColumn="0"/>
             </w:pPr>
             <w:r>
-              <w:t xml:space="preserve">An der Planung </w:t>
-            </w:r>
-            <w:r>
-              <w:t>und Implementierung</w:t>
-            </w:r>
-            <w:r>
-              <w:t xml:space="preserve"> des Systems</w:t>
+              <w:lastRenderedPageBreak/>
+              <w:t>An der Planung und Implementierung des Systems</w:t>
             </w:r>
           </w:p>
           <w:p>
@@ -1095,13 +1673,8 @@
               <w:cnfStyle w:val="000000000000" w:firstRow="0" w:lastRow="0" w:firstColumn="0" w:lastColumn="0" w:oddVBand="0" w:evenVBand="0" w:oddHBand="0" w:evenHBand="0" w:firstRowFirstColumn="0" w:firstRowLastColumn="0" w:lastRowFirstColumn="0" w:lastRowLastColumn="0"/>
             </w:pPr>
             <w:r>
-              <w:t>Die Mentoren beaufsichtigen die Planung</w:t>
-            </w:r>
-            <w:r>
-              <w:t xml:space="preserve"> und Implementierung</w:t>
-            </w:r>
-            <w:r>
-              <w:t xml:space="preserve"> des Systems und geben entsprechendes Feedback</w:t>
+              <w:lastRenderedPageBreak/>
+              <w:t>Die Mentoren beaufsichtigen die Planung und Implementierung des Systems und geben entsprechendes Feedback</w:t>
             </w:r>
           </w:p>
           <w:p>

</xml_diff>